<commit_message>
Corrected the links in the readers.
</commit_message>
<xml_diff>
--- a/LESWEEK4/Reader_Biostatica_Matlab_Wk4_2_READER.docx
+++ b/LESWEEK4/Reader_Biostatica_Matlab_Wk4_2_READER.docx
@@ -3706,14 +3706,27 @@
       <w:r>
         <w:t xml:space="preserve">Figuur </w:t>
       </w:r>
-      <w:fldSimple w:instr=" SEQ Figuur \* ARABIC ">
-        <w:r>
-          <w:rPr>
-            <w:noProof/>
-          </w:rPr>
-          <w:t>1</w:t>
-        </w:r>
-      </w:fldSimple>
+      <w:r>
+        <w:fldChar w:fldCharType="begin"/>
+      </w:r>
+      <w:r>
+        <w:instrText xml:space="preserve"> SEQ Figuur \* ARABIC </w:instrText>
+      </w:r>
+      <w:r>
+        <w:fldChar w:fldCharType="separate"/>
+      </w:r>
+      <w:r>
+        <w:rPr>
+          <w:noProof/>
+        </w:rPr>
+        <w:t>1</w:t>
+      </w:r>
+      <w:r>
+        <w:rPr>
+          <w:noProof/>
+        </w:rPr>
+        <w:fldChar w:fldCharType="end"/>
+      </w:r>
       <w:bookmarkEnd w:id="4"/>
       <w:r>
         <w:t>: Een code voorbeeld waarin data is gegeneerd in het bestand ‘output.txt’</w:t>
@@ -3811,14 +3824,27 @@
       <w:r>
         <w:t xml:space="preserve">Figuur </w:t>
       </w:r>
-      <w:fldSimple w:instr=" SEQ Figuur \* ARABIC ">
-        <w:r>
-          <w:rPr>
-            <w:noProof/>
-          </w:rPr>
-          <w:t>2</w:t>
-        </w:r>
-      </w:fldSimple>
+      <w:r>
+        <w:fldChar w:fldCharType="begin"/>
+      </w:r>
+      <w:r>
+        <w:instrText xml:space="preserve"> SEQ Figuur \* ARABIC </w:instrText>
+      </w:r>
+      <w:r>
+        <w:fldChar w:fldCharType="separate"/>
+      </w:r>
+      <w:r>
+        <w:rPr>
+          <w:noProof/>
+        </w:rPr>
+        <w:t>2</w:t>
+      </w:r>
+      <w:r>
+        <w:rPr>
+          <w:noProof/>
+        </w:rPr>
+        <w:fldChar w:fldCharType="end"/>
+      </w:r>
       <w:bookmarkEnd w:id="5"/>
       <w:r>
         <w:t xml:space="preserve">: De output van de code in </w:t>
@@ -4495,14 +4521,27 @@
       <w:r>
         <w:t xml:space="preserve">Figuur </w:t>
       </w:r>
-      <w:fldSimple w:instr=" SEQ Figuur \* ARABIC ">
-        <w:r>
-          <w:rPr>
-            <w:noProof/>
-          </w:rPr>
-          <w:t>3</w:t>
-        </w:r>
-      </w:fldSimple>
+      <w:r>
+        <w:fldChar w:fldCharType="begin"/>
+      </w:r>
+      <w:r>
+        <w:instrText xml:space="preserve"> SEQ Figuur \* ARABIC </w:instrText>
+      </w:r>
+      <w:r>
+        <w:fldChar w:fldCharType="separate"/>
+      </w:r>
+      <w:r>
+        <w:rPr>
+          <w:noProof/>
+        </w:rPr>
+        <w:t>3</w:t>
+      </w:r>
+      <w:r>
+        <w:rPr>
+          <w:noProof/>
+        </w:rPr>
+        <w:fldChar w:fldCharType="end"/>
+      </w:r>
       <w:bookmarkEnd w:id="9"/>
       <w:r>
         <w:t>: het opslaan van data in een CSV-bestand.</w:t>
@@ -4861,14 +4900,27 @@
       <w:r>
         <w:t xml:space="preserve">Figuur </w:t>
       </w:r>
-      <w:fldSimple w:instr=" SEQ Figuur \* ARABIC ">
-        <w:r>
-          <w:rPr>
-            <w:noProof/>
-          </w:rPr>
-          <w:t>4</w:t>
-        </w:r>
-      </w:fldSimple>
+      <w:r>
+        <w:fldChar w:fldCharType="begin"/>
+      </w:r>
+      <w:r>
+        <w:instrText xml:space="preserve"> SEQ Figuur \* ARABIC </w:instrText>
+      </w:r>
+      <w:r>
+        <w:fldChar w:fldCharType="separate"/>
+      </w:r>
+      <w:r>
+        <w:rPr>
+          <w:noProof/>
+        </w:rPr>
+        <w:t>4</w:t>
+      </w:r>
+      <w:r>
+        <w:rPr>
+          <w:noProof/>
+        </w:rPr>
+        <w:fldChar w:fldCharType="end"/>
+      </w:r>
       <w:bookmarkEnd w:id="13"/>
       <w:r>
         <w:t>: het lezen van een CSV-bestand</w:t>
@@ -5492,14 +5544,27 @@
       <w:r>
         <w:t xml:space="preserve">Figuur </w:t>
       </w:r>
-      <w:fldSimple w:instr=" SEQ Figuur \* ARABIC ">
-        <w:r>
-          <w:rPr>
-            <w:noProof/>
-          </w:rPr>
-          <w:t>5</w:t>
-        </w:r>
-      </w:fldSimple>
+      <w:r>
+        <w:fldChar w:fldCharType="begin"/>
+      </w:r>
+      <w:r>
+        <w:instrText xml:space="preserve"> SEQ Figuur \* ARABIC </w:instrText>
+      </w:r>
+      <w:r>
+        <w:fldChar w:fldCharType="separate"/>
+      </w:r>
+      <w:r>
+        <w:rPr>
+          <w:noProof/>
+        </w:rPr>
+        <w:t>5</w:t>
+      </w:r>
+      <w:r>
+        <w:rPr>
+          <w:noProof/>
+        </w:rPr>
+        <w:fldChar w:fldCharType="end"/>
+      </w:r>
       <w:bookmarkEnd w:id="18"/>
       <w:r>
         <w:t>: het wegschrijven van kolomvectoren in plaats van rijvectoren.</w:t>
@@ -5843,8 +5908,6 @@
         </w:rPr>
         <w:t xml:space="preserve"> </w:t>
       </w:r>
-      <w:bookmarkStart w:id="20" w:name="_GoBack"/>
-      <w:bookmarkEnd w:id="20"/>
     </w:p>
     <w:p>
       <w:r>
@@ -5855,12 +5918,12 @@
       <w:pPr>
         <w:pStyle w:val="Kop2"/>
       </w:pPr>
-      <w:bookmarkStart w:id="21" w:name="_Toc498092746"/>
+      <w:bookmarkStart w:id="20" w:name="_Toc498092746"/>
       <w:r>
         <w:lastRenderedPageBreak/>
         <w:t>Antwoorden</w:t>
       </w:r>
-      <w:bookmarkEnd w:id="21"/>
+      <w:bookmarkEnd w:id="20"/>
     </w:p>
     <w:p>
       <w:pPr>
@@ -6136,14 +6199,27 @@
                               <w:r>
                                 <w:t xml:space="preserve">Figuur </w:t>
                               </w:r>
-                              <w:fldSimple w:instr=" SEQ Figuur \* ARABIC ">
-                                <w:r>
-                                  <w:rPr>
-                                    <w:noProof/>
-                                  </w:rPr>
-                                  <w:t>6</w:t>
-                                </w:r>
-                              </w:fldSimple>
+                              <w:r>
+                                <w:fldChar w:fldCharType="begin"/>
+                              </w:r>
+                              <w:r>
+                                <w:instrText xml:space="preserve"> SEQ Figuur \* ARABIC </w:instrText>
+                              </w:r>
+                              <w:r>
+                                <w:fldChar w:fldCharType="separate"/>
+                              </w:r>
+                              <w:r>
+                                <w:rPr>
+                                  <w:noProof/>
+                                </w:rPr>
+                                <w:t>6</w:t>
+                              </w:r>
+                              <w:r>
+                                <w:rPr>
+                                  <w:noProof/>
+                                </w:rPr>
+                                <w:fldChar w:fldCharType="end"/>
+                              </w:r>
                               <w:r>
                                 <w:t xml:space="preserve"> Bijbehorende code vraag 4</w:t>
                               </w:r>
@@ -6257,45 +6333,45 @@
       <w:pPr>
         <w:pStyle w:val="Kop1"/>
       </w:pPr>
-      <w:bookmarkStart w:id="22" w:name="_Toc498092747"/>
+      <w:bookmarkStart w:id="21" w:name="_Toc498092747"/>
       <w:r>
         <w:lastRenderedPageBreak/>
         <w:t>Het lezen van een bestand</w:t>
       </w:r>
+      <w:bookmarkEnd w:id="21"/>
+    </w:p>
+    <w:p>
+      <w:r>
+        <w:t>Het lezen van bestanden is lastiger dan het schrijven naar een bestand.</w:t>
+      </w:r>
+      <w:r>
+        <w:t xml:space="preserve"> Dat verwacht je in eerste instantie niet.</w:t>
+      </w:r>
+      <w:r>
+        <w:t xml:space="preserve"> In het vorige hoofdstuk heb je een CSV-bestand weggeschreven en ingelezen en dat ging zonder al te veel moeite. Het voordeel van een CSV-bestand is dat het een normaal tekstbestand is</w:t>
+      </w:r>
+      <w:r>
+        <w:t>,</w:t>
+      </w:r>
+      <w:r>
+        <w:t xml:space="preserve"> maar met de extra afspraak dat alle data gescheiden is door een komma. Deze afspraak maakt het al gemakkelijker om data in te lezen. Er zijn nog meer afspraken denkbaar om een </w:t>
+      </w:r>
+      <w:r>
+        <w:t>data-bestand</w:t>
+      </w:r>
+      <w:r>
+        <w:t xml:space="preserve"> beter te kunnen interpreteren.</w:t>
+      </w:r>
+    </w:p>
+    <w:p>
+      <w:pPr>
+        <w:pStyle w:val="Kop2"/>
+      </w:pPr>
+      <w:bookmarkStart w:id="22" w:name="_Toc498092748"/>
+      <w:r>
+        <w:t>Headers</w:t>
+      </w:r>
       <w:bookmarkEnd w:id="22"/>
-    </w:p>
-    <w:p>
-      <w:r>
-        <w:t>Het lezen van bestanden is lastiger dan het schrijven naar een bestand.</w:t>
-      </w:r>
-      <w:r>
-        <w:t xml:space="preserve"> Dat verwacht je in eerste instantie niet.</w:t>
-      </w:r>
-      <w:r>
-        <w:t xml:space="preserve"> In het vorige hoofdstuk heb je een CSV-bestand weggeschreven en ingelezen en dat ging zonder al te veel moeite. Het voordeel van een CSV-bestand is dat het een normaal tekstbestand is</w:t>
-      </w:r>
-      <w:r>
-        <w:t>,</w:t>
-      </w:r>
-      <w:r>
-        <w:t xml:space="preserve"> maar met de extra afspraak dat alle data gescheiden is door een komma. Deze afspraak maakt het al gemakkelijker om data in te lezen. Er zijn nog meer afspraken denkbaar om een </w:t>
-      </w:r>
-      <w:r>
-        <w:t>data-bestand</w:t>
-      </w:r>
-      <w:r>
-        <w:t xml:space="preserve"> beter te kunnen interpreteren.</w:t>
-      </w:r>
-    </w:p>
-    <w:p>
-      <w:pPr>
-        <w:pStyle w:val="Kop2"/>
-      </w:pPr>
-      <w:bookmarkStart w:id="23" w:name="_Toc498092748"/>
-      <w:r>
-        <w:t>Headers</w:t>
-      </w:r>
-      <w:bookmarkEnd w:id="23"/>
     </w:p>
     <w:p>
       <w:r>
@@ -6444,19 +6520,32 @@
         <w:pStyle w:val="Bijschrift"/>
         <w:jc w:val="center"/>
       </w:pPr>
-      <w:bookmarkStart w:id="24" w:name="_Ref480801321"/>
+      <w:bookmarkStart w:id="23" w:name="_Ref480801321"/>
       <w:r>
         <w:t xml:space="preserve">Figuur </w:t>
       </w:r>
-      <w:fldSimple w:instr=" SEQ Figuur \* ARABIC ">
-        <w:r>
-          <w:rPr>
-            <w:noProof/>
-          </w:rPr>
-          <w:t>7</w:t>
-        </w:r>
-      </w:fldSimple>
-      <w:bookmarkEnd w:id="24"/>
+      <w:r>
+        <w:fldChar w:fldCharType="begin"/>
+      </w:r>
+      <w:r>
+        <w:instrText xml:space="preserve"> SEQ Figuur \* ARABIC </w:instrText>
+      </w:r>
+      <w:r>
+        <w:fldChar w:fldCharType="separate"/>
+      </w:r>
+      <w:r>
+        <w:rPr>
+          <w:noProof/>
+        </w:rPr>
+        <w:t>7</w:t>
+      </w:r>
+      <w:r>
+        <w:rPr>
+          <w:noProof/>
+        </w:rPr>
+        <w:fldChar w:fldCharType="end"/>
+      </w:r>
+      <w:bookmarkEnd w:id="23"/>
       <w:r>
         <w:t>: Data met een header. Dit tekstbestand is een CSV-bestand (zie de komma’s) maar dan met een header.</w:t>
       </w:r>
@@ -6921,14 +7010,27 @@
       <w:r>
         <w:t xml:space="preserve">Figuur </w:t>
       </w:r>
-      <w:fldSimple w:instr=" SEQ Figuur \* ARABIC ">
-        <w:r>
-          <w:rPr>
-            <w:noProof/>
-          </w:rPr>
-          <w:t>8</w:t>
-        </w:r>
-      </w:fldSimple>
+      <w:r>
+        <w:fldChar w:fldCharType="begin"/>
+      </w:r>
+      <w:r>
+        <w:instrText xml:space="preserve"> SEQ Figuur \* ARABIC </w:instrText>
+      </w:r>
+      <w:r>
+        <w:fldChar w:fldCharType="separate"/>
+      </w:r>
+      <w:r>
+        <w:rPr>
+          <w:noProof/>
+        </w:rPr>
+        <w:t>8</w:t>
+      </w:r>
+      <w:r>
+        <w:rPr>
+          <w:noProof/>
+        </w:rPr>
+        <w:fldChar w:fldCharType="end"/>
+      </w:r>
       <w:r>
         <w:t xml:space="preserve">: hetzelfde bestand als in </w:t>
       </w:r>
@@ -6990,11 +7092,11 @@
       <w:pPr>
         <w:pStyle w:val="Kop3"/>
       </w:pPr>
-      <w:bookmarkStart w:id="25" w:name="_Toc498092749"/>
+      <w:bookmarkStart w:id="24" w:name="_Toc498092749"/>
       <w:r>
         <w:t>Opbouw van de volgende secties</w:t>
       </w:r>
-      <w:bookmarkEnd w:id="25"/>
+      <w:bookmarkEnd w:id="24"/>
     </w:p>
     <w:p>
       <w:r>
@@ -7081,12 +7183,12 @@
       <w:pPr>
         <w:pStyle w:val="Kop2"/>
       </w:pPr>
-      <w:bookmarkStart w:id="26" w:name="_Toc498092750"/>
+      <w:bookmarkStart w:id="25" w:name="_Toc498092750"/>
       <w:r>
         <w:lastRenderedPageBreak/>
         <w:t>Het inlezen van eenvoudige tekstbestanden</w:t>
       </w:r>
-      <w:bookmarkEnd w:id="26"/>
+      <w:bookmarkEnd w:id="25"/>
     </w:p>
     <w:p>
       <w:r>
@@ -7183,19 +7285,32 @@
         <w:pStyle w:val="Bijschrift"/>
         <w:jc w:val="center"/>
       </w:pPr>
-      <w:bookmarkStart w:id="27" w:name="_Ref480803054"/>
+      <w:bookmarkStart w:id="26" w:name="_Ref480803054"/>
       <w:r>
         <w:t xml:space="preserve">Figuur </w:t>
       </w:r>
-      <w:fldSimple w:instr=" SEQ Figuur \* ARABIC ">
-        <w:r>
-          <w:rPr>
-            <w:noProof/>
-          </w:rPr>
-          <w:t>9</w:t>
-        </w:r>
-      </w:fldSimple>
-      <w:bookmarkEnd w:id="27"/>
+      <w:r>
+        <w:fldChar w:fldCharType="begin"/>
+      </w:r>
+      <w:r>
+        <w:instrText xml:space="preserve"> SEQ Figuur \* ARABIC </w:instrText>
+      </w:r>
+      <w:r>
+        <w:fldChar w:fldCharType="separate"/>
+      </w:r>
+      <w:r>
+        <w:rPr>
+          <w:noProof/>
+        </w:rPr>
+        <w:t>9</w:t>
+      </w:r>
+      <w:r>
+        <w:rPr>
+          <w:noProof/>
+        </w:rPr>
+        <w:fldChar w:fldCharType="end"/>
+      </w:r>
+      <w:bookmarkEnd w:id="26"/>
       <w:r>
         <w:t>: de code om een simpel tekstbestand in te lezen.</w:t>
       </w:r>
@@ -7458,7 +7573,21 @@
             <w:rStyle w:val="Hyperlink"/>
             <w:b/>
           </w:rPr>
-          <w:t>dit bestand</w:t>
+          <w:t>dit b</w:t>
+        </w:r>
+        <w:r>
+          <w:rPr>
+            <w:rStyle w:val="Hyperlink"/>
+            <w:b/>
+          </w:rPr>
+          <w:t>e</w:t>
+        </w:r>
+        <w:r>
+          <w:rPr>
+            <w:rStyle w:val="Hyperlink"/>
+            <w:b/>
+          </w:rPr>
+          <w:t>stand</w:t>
         </w:r>
       </w:hyperlink>
       <w:r>
@@ -7486,7 +7615,35 @@
             <w:rStyle w:val="Hyperlink"/>
             <w:b/>
           </w:rPr>
-          <w:t>dit bestand</w:t>
+          <w:t xml:space="preserve">dit </w:t>
+        </w:r>
+        <w:r>
+          <w:rPr>
+            <w:rStyle w:val="Hyperlink"/>
+            <w:b/>
+          </w:rPr>
+          <w:t>b</w:t>
+        </w:r>
+        <w:r>
+          <w:rPr>
+            <w:rStyle w:val="Hyperlink"/>
+            <w:b/>
+          </w:rPr>
+          <w:t>es</w:t>
+        </w:r>
+        <w:r>
+          <w:rPr>
+            <w:rStyle w:val="Hyperlink"/>
+            <w:b/>
+          </w:rPr>
+          <w:t>t</w:t>
+        </w:r>
+        <w:r>
+          <w:rPr>
+            <w:rStyle w:val="Hyperlink"/>
+            <w:b/>
+          </w:rPr>
+          <w:t>and</w:t>
         </w:r>
       </w:hyperlink>
       <w:r>
@@ -7599,11 +7756,11 @@
       <w:pPr>
         <w:pStyle w:val="Kop2"/>
       </w:pPr>
-      <w:bookmarkStart w:id="28" w:name="_Toc498092751"/>
+      <w:bookmarkStart w:id="27" w:name="_Toc498092751"/>
       <w:r>
         <w:t>Wat te doen als het inlezen van een bestand niet werkt?</w:t>
       </w:r>
-      <w:bookmarkEnd w:id="28"/>
+      <w:bookmarkEnd w:id="27"/>
     </w:p>
     <w:p>
       <w:r>
@@ -7728,11 +7885,11 @@
       <w:pPr>
         <w:pStyle w:val="Kop3"/>
       </w:pPr>
-      <w:bookmarkStart w:id="29" w:name="_Toc498092752"/>
+      <w:bookmarkStart w:id="28" w:name="_Toc498092752"/>
       <w:r>
         <w:t>Inlezen van bestanden m.b.v. automatische Matlab dialoog</w:t>
       </w:r>
-      <w:bookmarkEnd w:id="29"/>
+      <w:bookmarkEnd w:id="28"/>
     </w:p>
     <w:p>
       <w:r>
@@ -7843,19 +8000,32 @@
         <w:pStyle w:val="Bijschrift"/>
         <w:jc w:val="center"/>
       </w:pPr>
-      <w:bookmarkStart w:id="30" w:name="_Ref481592600"/>
+      <w:bookmarkStart w:id="29" w:name="_Ref481592600"/>
       <w:r>
         <w:t xml:space="preserve">Figuur </w:t>
       </w:r>
-      <w:fldSimple w:instr=" SEQ Figuur \* ARABIC ">
-        <w:r>
-          <w:rPr>
-            <w:noProof/>
-          </w:rPr>
-          <w:t>10</w:t>
-        </w:r>
-      </w:fldSimple>
-      <w:bookmarkEnd w:id="30"/>
+      <w:r>
+        <w:fldChar w:fldCharType="begin"/>
+      </w:r>
+      <w:r>
+        <w:instrText xml:space="preserve"> SEQ Figuur \* ARABIC </w:instrText>
+      </w:r>
+      <w:r>
+        <w:fldChar w:fldCharType="separate"/>
+      </w:r>
+      <w:r>
+        <w:rPr>
+          <w:noProof/>
+        </w:rPr>
+        <w:t>10</w:t>
+      </w:r>
+      <w:r>
+        <w:rPr>
+          <w:noProof/>
+        </w:rPr>
+        <w:fldChar w:fldCharType="end"/>
+      </w:r>
+      <w:bookmarkEnd w:id="29"/>
       <w:r>
         <w:t>: het importeren van data met behulp van Matlab dialoog</w:t>
       </w:r>
@@ -7887,6 +8057,8 @@
         </w:rPr>
         <w:t>).</w:t>
       </w:r>
+      <w:bookmarkStart w:id="30" w:name="_GoBack"/>
+      <w:bookmarkEnd w:id="30"/>
     </w:p>
     <w:p>
       <w:pPr>
@@ -7966,14 +8138,27 @@
       <w:r>
         <w:t xml:space="preserve">Figuur </w:t>
       </w:r>
-      <w:fldSimple w:instr=" SEQ Figuur \* ARABIC ">
-        <w:r>
-          <w:rPr>
-            <w:noProof/>
-          </w:rPr>
-          <w:t>11</w:t>
-        </w:r>
-      </w:fldSimple>
+      <w:r>
+        <w:fldChar w:fldCharType="begin"/>
+      </w:r>
+      <w:r>
+        <w:instrText xml:space="preserve"> SEQ Figuur \* ARABIC </w:instrText>
+      </w:r>
+      <w:r>
+        <w:fldChar w:fldCharType="separate"/>
+      </w:r>
+      <w:r>
+        <w:rPr>
+          <w:noProof/>
+        </w:rPr>
+        <w:t>11</w:t>
+      </w:r>
+      <w:r>
+        <w:rPr>
+          <w:noProof/>
+        </w:rPr>
+        <w:fldChar w:fldCharType="end"/>
+      </w:r>
       <w:bookmarkEnd w:id="31"/>
       <w:r>
         <w:t>: dit is het venster dat je krijgt te zien. Wat zie je hier?</w:t>
@@ -8119,14 +8304,30 @@
       <w:r>
         <w:t xml:space="preserve">Figuur </w:t>
       </w:r>
-      <w:fldSimple w:instr=" SEQ Figuur \* ARABIC ">
-        <w:r>
-          <w:rPr>
-            <w:noProof/>
-          </w:rPr>
-          <w:t>12</w:t>
-        </w:r>
-      </w:fldSimple>
+      <w:r>
+        <w:fldChar w:fldCharType="begin"/>
+      </w:r>
+      <w:r>
+        <w:instrText xml:space="preserve"> SEQ Figuur </w:instrText>
+      </w:r>
+      <w:r>
+        <w:instrText xml:space="preserve">\* ARABIC </w:instrText>
+      </w:r>
+      <w:r>
+        <w:fldChar w:fldCharType="separate"/>
+      </w:r>
+      <w:r>
+        <w:rPr>
+          <w:noProof/>
+        </w:rPr>
+        <w:t>12</w:t>
+      </w:r>
+      <w:r>
+        <w:rPr>
+          <w:noProof/>
+        </w:rPr>
+        <w:fldChar w:fldCharType="end"/>
+      </w:r>
       <w:bookmarkEnd w:id="32"/>
       <w:r>
         <w:t>: met de juiste instellingen (zie Delimited, linker vierkant) wordt de data correct weergegeven.</w:t>
@@ -8339,14 +8540,30 @@
       <w:r>
         <w:t xml:space="preserve">Figuur </w:t>
       </w:r>
-      <w:fldSimple w:instr=" SEQ Figuur \* ARABIC ">
-        <w:r>
-          <w:rPr>
-            <w:noProof/>
-          </w:rPr>
-          <w:t>13</w:t>
-        </w:r>
-      </w:fldSimple>
+      <w:r>
+        <w:fldChar w:fldCharType="begin"/>
+      </w:r>
+      <w:r>
+        <w:instrText xml:space="preserve"> SEQ Figuur \* ARABI</w:instrText>
+      </w:r>
+      <w:r>
+        <w:instrText xml:space="preserve">C </w:instrText>
+      </w:r>
+      <w:r>
+        <w:fldChar w:fldCharType="separate"/>
+      </w:r>
+      <w:r>
+        <w:rPr>
+          <w:noProof/>
+        </w:rPr>
+        <w:t>13</w:t>
+      </w:r>
+      <w:r>
+        <w:rPr>
+          <w:noProof/>
+        </w:rPr>
+        <w:fldChar w:fldCharType="end"/>
+      </w:r>
       <w:bookmarkEnd w:id="33"/>
       <w:r>
         <w:t>: het inlez</w:t>
@@ -8428,14 +8645,27 @@
       <w:r>
         <w:t xml:space="preserve">Figuur </w:t>
       </w:r>
-      <w:fldSimple w:instr=" SEQ Figuur \* ARABIC ">
-        <w:r>
-          <w:rPr>
-            <w:noProof/>
-          </w:rPr>
-          <w:t>14</w:t>
-        </w:r>
-      </w:fldSimple>
+      <w:r>
+        <w:fldChar w:fldCharType="begin"/>
+      </w:r>
+      <w:r>
+        <w:instrText xml:space="preserve"> SEQ Figuur \* ARABIC </w:instrText>
+      </w:r>
+      <w:r>
+        <w:fldChar w:fldCharType="separate"/>
+      </w:r>
+      <w:r>
+        <w:rPr>
+          <w:noProof/>
+        </w:rPr>
+        <w:t>14</w:t>
+      </w:r>
+      <w:r>
+        <w:rPr>
+          <w:noProof/>
+        </w:rPr>
+        <w:fldChar w:fldCharType="end"/>
+      </w:r>
       <w:r>
         <w:t>: resultaat van het inlezen m.b.v. de Matlab dialoog.</w:t>
       </w:r>
@@ -8559,14 +8789,30 @@
       <w:r>
         <w:t xml:space="preserve">Figuur </w:t>
       </w:r>
-      <w:fldSimple w:instr=" SEQ Figuur \* ARABIC ">
-        <w:r>
-          <w:rPr>
-            <w:noProof/>
-          </w:rPr>
-          <w:t>15</w:t>
-        </w:r>
-      </w:fldSimple>
+      <w:r>
+        <w:fldChar w:fldCharType="begin"/>
+      </w:r>
+      <w:r>
+        <w:instrText xml:space="preserve"> SEQ Figu</w:instrText>
+      </w:r>
+      <w:r>
+        <w:instrText xml:space="preserve">ur \* ARABIC </w:instrText>
+      </w:r>
+      <w:r>
+        <w:fldChar w:fldCharType="separate"/>
+      </w:r>
+      <w:r>
+        <w:rPr>
+          <w:noProof/>
+        </w:rPr>
+        <w:t>15</w:t>
+      </w:r>
+      <w:r>
+        <w:rPr>
+          <w:noProof/>
+        </w:rPr>
+        <w:fldChar w:fldCharType="end"/>
+      </w:r>
       <w:r>
         <w:t>: Dit moet het resultaat zijn van het inlezen</w:t>
       </w:r>
@@ -9412,7 +9658,7 @@
         <w:color w:val="808080" w:themeColor="background1" w:themeShade="80"/>
         <w:sz w:val="18"/>
       </w:rPr>
-      <w:t>20</w:t>
+      <w:t>15</w:t>
     </w:r>
     <w:r>
       <w:rPr>
@@ -13178,6 +13424,7 @@
   <w:rsids>
     <w:rsidRoot w:val="009D7D6E"/>
     <w:rsid w:val="000A6E39"/>
+    <w:rsid w:val="00114C8A"/>
     <w:rsid w:val="001339F3"/>
     <w:rsid w:val="00137DB6"/>
     <w:rsid w:val="00144604"/>
@@ -13220,8 +13467,8 @@
   </m:mathPr>
   <w:themeFontLang w:val="nl-NL"/>
   <w:clrSchemeMapping w:bg1="light1" w:t1="dark1" w:bg2="light2" w:t2="dark2" w:accent1="accent1" w:accent2="accent2" w:accent3="accent3" w:accent4="accent4" w:accent5="accent5" w:accent6="accent6" w:hyperlink="hyperlink" w:followedHyperlink="followedHyperlink"/>
-  <w:decimalSymbol w:val=","/>
-  <w:listSeparator w:val=";"/>
+  <w:decimalSymbol w:val="."/>
+  <w:listSeparator w:val=","/>
   <w15:chartTrackingRefBased/>
 </w:settings>
 </file>
@@ -13979,7 +14226,7 @@
 </file>
 
 <file path=customXml/itemProps1.xml><?xml version="1.0" encoding="utf-8"?>
-<ds:datastoreItem xmlns:ds="http://schemas.openxmlformats.org/officeDocument/2006/customXml" ds:itemID="{9AB92220-15AA-4B73-8AF2-6058C50AFCDD}">
+<ds:datastoreItem xmlns:ds="http://schemas.openxmlformats.org/officeDocument/2006/customXml" ds:itemID="{FD601CED-884D-43F6-BBFF-940B942A3B21}">
   <ds:schemaRefs>
     <ds:schemaRef ds:uri="http://schemas.openxmlformats.org/officeDocument/2006/bibliography"/>
   </ds:schemaRefs>

</xml_diff>